<commit_message>
insert html or docx
Add insertion of HTML or subdocument (as openxml altchunk) on bookmark.
Fix bug when adding altchunk (html) in bookmark inside a table
Add Bullet list
Add CreateImage from byte[]
Add subdocument at end.
Add a pagebreak after append subdocument
</commit_message>
<xml_diff>
--- a/MvvX.Plugins.Open-XML-SDK/MvvX.Plugins.Open-XML-SDK.TestConsole/App_Data/Global.docx
+++ b/MvvX.Plugins.Open-XML-SDK/MvvX.Plugins.Open-XML-SDK.TestConsole/App_Data/Global.docx
@@ -3,6 +3,8 @@
 <w:document xmlns:wpc="http://schemas.microsoft.com/office/word/2010/wordprocessingCanvas" xmlns:mc="http://schemas.openxmlformats.org/markup-compatibility/2006" xmlns:o="urn:schemas-microsoft-com:office:office" xmlns:r="http://schemas.openxmlformats.org/officeDocument/2006/relationships" xmlns:m="http://schemas.openxmlformats.org/officeDocument/2006/math" xmlns:v="urn:schemas-microsoft-com:vml" xmlns:wp14="http://schemas.microsoft.com/office/word/2010/wordprocessingDrawing" xmlns:wp="http://schemas.openxmlformats.org/drawingml/2006/wordprocessingDrawing" xmlns:w10="urn:schemas-microsoft-com:office:word" xmlns:w="http://schemas.openxmlformats.org/wordprocessingml/2006/main" xmlns:w14="http://schemas.microsoft.com/office/word/2010/wordml" xmlns:wpg="http://schemas.microsoft.com/office/word/2010/wordprocessingGroup" xmlns:wpi="http://schemas.microsoft.com/office/word/2010/wordprocessingInk" xmlns:wne="http://schemas.microsoft.com/office/word/2006/wordml" xmlns:wps="http://schemas.microsoft.com/office/word/2010/wordprocessingShape" mc:Ignorable="w14 wp14">
   <w:body>
     <w:p>
+      <w:bookmarkStart w:id="0" w:name="_GoBack"/>
+      <w:bookmarkEnd w:id="0"/>
       <w:r>
         <w:t>Test doc.</w:t>
       </w:r>
@@ -15,16 +17,14 @@
     </w:p>
     <w:p/>
     <w:p>
-      <w:bookmarkStart w:id="0" w:name="Insert_Documents"/>
-      <w:bookmarkEnd w:id="0"/>
+      <w:bookmarkStart w:id="1" w:name="Insert_Documents"/>
+      <w:bookmarkEnd w:id="1"/>
     </w:p>
     <w:p/>
     <w:p>
       <w:r>
         <w:t>Annexe : Fin des insertions.</w:t>
       </w:r>
-      <w:bookmarkStart w:id="1" w:name="_GoBack"/>
-      <w:bookmarkEnd w:id="1"/>
     </w:p>
     <w:sectPr>
       <w:pgSz w:w="11906" w:h="16838"/>
@@ -34,6 +34,137 @@
     </w:sectPr>
   </w:body>
 </w:document>
+</file>
+
+<file path=word/numbering.xml><?xml version="1.0" encoding="utf-8"?>
+<w:numbering xmlns:wpc="http://schemas.microsoft.com/office/word/2010/wordprocessingCanvas" xmlns:mc="http://schemas.openxmlformats.org/markup-compatibility/2006" xmlns:o="urn:schemas-microsoft-com:office:office" xmlns:r="http://schemas.openxmlformats.org/officeDocument/2006/relationships" xmlns:m="http://schemas.openxmlformats.org/officeDocument/2006/math" xmlns:v="urn:schemas-microsoft-com:vml" xmlns:wp14="http://schemas.microsoft.com/office/word/2010/wordprocessingDrawing" xmlns:wp="http://schemas.openxmlformats.org/drawingml/2006/wordprocessingDrawing" xmlns:w10="urn:schemas-microsoft-com:office:word" xmlns:w="http://schemas.openxmlformats.org/wordprocessingml/2006/main" xmlns:w14="http://schemas.microsoft.com/office/word/2010/wordml" xmlns:wpg="http://schemas.microsoft.com/office/word/2010/wordprocessingGroup" xmlns:wpi="http://schemas.microsoft.com/office/word/2010/wordprocessingInk" xmlns:wne="http://schemas.microsoft.com/office/word/2006/wordml" xmlns:wps="http://schemas.microsoft.com/office/word/2010/wordprocessingShape" mc:Ignorable="w14 wp14">
+  <w:abstractNum w:abstractNumId="0">
+    <w:nsid w:val="46E919BF"/>
+    <w:multiLevelType w:val="multilevel"/>
+    <w:tmpl w:val="040C001D"/>
+    <w:styleLink w:val="BulletList"/>
+    <w:lvl w:ilvl="0">
+      <w:start w:val="1"/>
+      <w:numFmt w:val="bullet"/>
+      <w:lvlText w:val=""/>
+      <w:lvlJc w:val="left"/>
+      <w:pPr>
+        <w:ind w:left="360" w:hanging="360"/>
+      </w:pPr>
+      <w:rPr>
+        <w:rFonts w:ascii="Symbol" w:hAnsi="Symbol" w:hint="default"/>
+      </w:rPr>
+    </w:lvl>
+    <w:lvl w:ilvl="1">
+      <w:start w:val="1"/>
+      <w:numFmt w:val="bullet"/>
+      <w:lvlText w:val=""/>
+      <w:lvlJc w:val="left"/>
+      <w:pPr>
+        <w:ind w:left="720" w:hanging="360"/>
+      </w:pPr>
+      <w:rPr>
+        <w:rFonts w:ascii="Symbol" w:hAnsi="Symbol" w:hint="default"/>
+      </w:rPr>
+    </w:lvl>
+    <w:lvl w:ilvl="2">
+      <w:start w:val="1"/>
+      <w:numFmt w:val="bullet"/>
+      <w:lvlText w:val=""/>
+      <w:lvlJc w:val="left"/>
+      <w:pPr>
+        <w:ind w:left="1080" w:hanging="360"/>
+      </w:pPr>
+      <w:rPr>
+        <w:rFonts w:ascii="Symbol" w:hAnsi="Symbol" w:hint="default"/>
+      </w:rPr>
+    </w:lvl>
+    <w:lvl w:ilvl="3">
+      <w:start w:val="1"/>
+      <w:numFmt w:val="bullet"/>
+      <w:lvlText w:val=""/>
+      <w:lvlJc w:val="left"/>
+      <w:pPr>
+        <w:ind w:left="1440" w:hanging="360"/>
+      </w:pPr>
+      <w:rPr>
+        <w:rFonts w:ascii="Symbol" w:hAnsi="Symbol" w:hint="default"/>
+      </w:rPr>
+    </w:lvl>
+    <w:lvl w:ilvl="4">
+      <w:start w:val="1"/>
+      <w:numFmt w:val="bullet"/>
+      <w:lvlText w:val=""/>
+      <w:lvlJc w:val="left"/>
+      <w:pPr>
+        <w:ind w:left="1800" w:hanging="360"/>
+      </w:pPr>
+      <w:rPr>
+        <w:rFonts w:ascii="Symbol" w:hAnsi="Symbol" w:hint="default"/>
+      </w:rPr>
+    </w:lvl>
+    <w:lvl w:ilvl="5">
+      <w:start w:val="1"/>
+      <w:numFmt w:val="bullet"/>
+      <w:lvlText w:val=""/>
+      <w:lvlJc w:val="left"/>
+      <w:pPr>
+        <w:ind w:left="2160" w:hanging="360"/>
+      </w:pPr>
+      <w:rPr>
+        <w:rFonts w:ascii="Symbol" w:hAnsi="Symbol" w:hint="default"/>
+      </w:rPr>
+    </w:lvl>
+    <w:lvl w:ilvl="6">
+      <w:start w:val="1"/>
+      <w:numFmt w:val="bullet"/>
+      <w:lvlText w:val=""/>
+      <w:lvlJc w:val="left"/>
+      <w:pPr>
+        <w:ind w:left="2520" w:hanging="360"/>
+      </w:pPr>
+      <w:rPr>
+        <w:rFonts w:ascii="Symbol" w:hAnsi="Symbol" w:hint="default"/>
+      </w:rPr>
+    </w:lvl>
+    <w:lvl w:ilvl="7">
+      <w:start w:val="1"/>
+      <w:numFmt w:val="bullet"/>
+      <w:lvlText w:val=""/>
+      <w:lvlJc w:val="left"/>
+      <w:pPr>
+        <w:ind w:left="2880" w:hanging="360"/>
+      </w:pPr>
+      <w:rPr>
+        <w:rFonts w:ascii="Symbol" w:hAnsi="Symbol" w:hint="default"/>
+      </w:rPr>
+    </w:lvl>
+    <w:lvl w:ilvl="8">
+      <w:start w:val="1"/>
+      <w:numFmt w:val="bullet"/>
+      <w:lvlText w:val=""/>
+      <w:lvlJc w:val="left"/>
+      <w:pPr>
+        <w:ind w:left="3240" w:hanging="360"/>
+      </w:pPr>
+      <w:rPr>
+        <w:rFonts w:ascii="Symbol" w:hAnsi="Symbol" w:hint="default"/>
+      </w:rPr>
+    </w:lvl>
+  </w:abstractNum>
+  <w:abstractNum w:abstractNumId="1">
+    <w:nsid w:val="777E7DD2"/>
+    <w:multiLevelType w:val="multilevel"/>
+    <w:tmpl w:val="040C001D"/>
+    <w:numStyleLink w:val="BulletList"/>
+  </w:abstractNum>
+  <w:num w:numId="1">
+    <w:abstractNumId w:val="0"/>
+  </w:num>
+  <w:num w:numId="2">
+    <w:abstractNumId w:val="1"/>
+  </w:num>
+</w:numbering>
 </file>
 
 <file path=word/styles.xml><?xml version="1.0" encoding="utf-8"?>
@@ -218,6 +349,27 @@
     <w:semiHidden/>
     <w:unhideWhenUsed/>
   </w:style>
+  <w:style w:type="numbering" w:customStyle="1" w:styleId="BulletList">
+    <w:name w:val="BulletList"/>
+    <w:uiPriority w:val="99"/>
+    <w:rsid w:val="006239E6"/>
+    <w:pPr>
+      <w:numPr>
+        <w:numId w:val="1"/>
+      </w:numPr>
+    </w:pPr>
+  </w:style>
+  <w:style w:type="paragraph" w:styleId="Paragraphedeliste">
+    <w:name w:val="List Paragraph"/>
+    <w:basedOn w:val="Normal"/>
+    <w:uiPriority w:val="34"/>
+    <w:qFormat/>
+    <w:rsid w:val="006239E6"/>
+    <w:pPr>
+      <w:ind w:left="720"/>
+      <w:contextualSpacing/>
+    </w:pPr>
+  </w:style>
 </w:styles>
 </file>
 
@@ -403,6 +555,27 @@
     <w:semiHidden/>
     <w:unhideWhenUsed/>
   </w:style>
+  <w:style w:type="numbering" w:customStyle="1" w:styleId="BulletList">
+    <w:name w:val="BulletList"/>
+    <w:uiPriority w:val="99"/>
+    <w:rsid w:val="006239E6"/>
+    <w:pPr>
+      <w:numPr>
+        <w:numId w:val="1"/>
+      </w:numPr>
+    </w:pPr>
+  </w:style>
+  <w:style w:type="paragraph" w:styleId="Paragraphedeliste">
+    <w:name w:val="List Paragraph"/>
+    <w:basedOn w:val="Normal"/>
+    <w:uiPriority w:val="34"/>
+    <w:qFormat/>
+    <w:rsid w:val="006239E6"/>
+    <w:pPr>
+      <w:ind w:left="720"/>
+      <w:contextualSpacing/>
+    </w:pPr>
+  </w:style>
 </w:styles>
 </file>
 

</xml_diff>

<commit_message>
insert html or docx (#1)
Add insertion of HTML or subdocument (as openxml altchunk) on bookmark.
Fix bug when adding altchunk (html) in bookmark inside a table
Add Bullet list
Add CreateImage from byte[]
Add subdocument at end.
Add a pagebreak after append subdocument
</commit_message>
<xml_diff>
--- a/MvvX.Plugins.Open-XML-SDK/MvvX.Plugins.Open-XML-SDK.TestConsole/App_Data/Global.docx
+++ b/MvvX.Plugins.Open-XML-SDK/MvvX.Plugins.Open-XML-SDK.TestConsole/App_Data/Global.docx
@@ -3,6 +3,8 @@
 <w:document xmlns:wpc="http://schemas.microsoft.com/office/word/2010/wordprocessingCanvas" xmlns:mc="http://schemas.openxmlformats.org/markup-compatibility/2006" xmlns:o="urn:schemas-microsoft-com:office:office" xmlns:r="http://schemas.openxmlformats.org/officeDocument/2006/relationships" xmlns:m="http://schemas.openxmlformats.org/officeDocument/2006/math" xmlns:v="urn:schemas-microsoft-com:vml" xmlns:wp14="http://schemas.microsoft.com/office/word/2010/wordprocessingDrawing" xmlns:wp="http://schemas.openxmlformats.org/drawingml/2006/wordprocessingDrawing" xmlns:w10="urn:schemas-microsoft-com:office:word" xmlns:w="http://schemas.openxmlformats.org/wordprocessingml/2006/main" xmlns:w14="http://schemas.microsoft.com/office/word/2010/wordml" xmlns:wpg="http://schemas.microsoft.com/office/word/2010/wordprocessingGroup" xmlns:wpi="http://schemas.microsoft.com/office/word/2010/wordprocessingInk" xmlns:wne="http://schemas.microsoft.com/office/word/2006/wordml" xmlns:wps="http://schemas.microsoft.com/office/word/2010/wordprocessingShape" mc:Ignorable="w14 wp14">
   <w:body>
     <w:p>
+      <w:bookmarkStart w:id="0" w:name="_GoBack"/>
+      <w:bookmarkEnd w:id="0"/>
       <w:r>
         <w:t>Test doc.</w:t>
       </w:r>
@@ -15,16 +17,14 @@
     </w:p>
     <w:p/>
     <w:p>
-      <w:bookmarkStart w:id="0" w:name="Insert_Documents"/>
-      <w:bookmarkEnd w:id="0"/>
+      <w:bookmarkStart w:id="1" w:name="Insert_Documents"/>
+      <w:bookmarkEnd w:id="1"/>
     </w:p>
     <w:p/>
     <w:p>
       <w:r>
         <w:t>Annexe : Fin des insertions.</w:t>
       </w:r>
-      <w:bookmarkStart w:id="1" w:name="_GoBack"/>
-      <w:bookmarkEnd w:id="1"/>
     </w:p>
     <w:sectPr>
       <w:pgSz w:w="11906" w:h="16838"/>
@@ -34,6 +34,137 @@
     </w:sectPr>
   </w:body>
 </w:document>
+</file>
+
+<file path=word/numbering.xml><?xml version="1.0" encoding="utf-8"?>
+<w:numbering xmlns:wpc="http://schemas.microsoft.com/office/word/2010/wordprocessingCanvas" xmlns:mc="http://schemas.openxmlformats.org/markup-compatibility/2006" xmlns:o="urn:schemas-microsoft-com:office:office" xmlns:r="http://schemas.openxmlformats.org/officeDocument/2006/relationships" xmlns:m="http://schemas.openxmlformats.org/officeDocument/2006/math" xmlns:v="urn:schemas-microsoft-com:vml" xmlns:wp14="http://schemas.microsoft.com/office/word/2010/wordprocessingDrawing" xmlns:wp="http://schemas.openxmlformats.org/drawingml/2006/wordprocessingDrawing" xmlns:w10="urn:schemas-microsoft-com:office:word" xmlns:w="http://schemas.openxmlformats.org/wordprocessingml/2006/main" xmlns:w14="http://schemas.microsoft.com/office/word/2010/wordml" xmlns:wpg="http://schemas.microsoft.com/office/word/2010/wordprocessingGroup" xmlns:wpi="http://schemas.microsoft.com/office/word/2010/wordprocessingInk" xmlns:wne="http://schemas.microsoft.com/office/word/2006/wordml" xmlns:wps="http://schemas.microsoft.com/office/word/2010/wordprocessingShape" mc:Ignorable="w14 wp14">
+  <w:abstractNum w:abstractNumId="0">
+    <w:nsid w:val="46E919BF"/>
+    <w:multiLevelType w:val="multilevel"/>
+    <w:tmpl w:val="040C001D"/>
+    <w:styleLink w:val="BulletList"/>
+    <w:lvl w:ilvl="0">
+      <w:start w:val="1"/>
+      <w:numFmt w:val="bullet"/>
+      <w:lvlText w:val=""/>
+      <w:lvlJc w:val="left"/>
+      <w:pPr>
+        <w:ind w:left="360" w:hanging="360"/>
+      </w:pPr>
+      <w:rPr>
+        <w:rFonts w:ascii="Symbol" w:hAnsi="Symbol" w:hint="default"/>
+      </w:rPr>
+    </w:lvl>
+    <w:lvl w:ilvl="1">
+      <w:start w:val="1"/>
+      <w:numFmt w:val="bullet"/>
+      <w:lvlText w:val=""/>
+      <w:lvlJc w:val="left"/>
+      <w:pPr>
+        <w:ind w:left="720" w:hanging="360"/>
+      </w:pPr>
+      <w:rPr>
+        <w:rFonts w:ascii="Symbol" w:hAnsi="Symbol" w:hint="default"/>
+      </w:rPr>
+    </w:lvl>
+    <w:lvl w:ilvl="2">
+      <w:start w:val="1"/>
+      <w:numFmt w:val="bullet"/>
+      <w:lvlText w:val=""/>
+      <w:lvlJc w:val="left"/>
+      <w:pPr>
+        <w:ind w:left="1080" w:hanging="360"/>
+      </w:pPr>
+      <w:rPr>
+        <w:rFonts w:ascii="Symbol" w:hAnsi="Symbol" w:hint="default"/>
+      </w:rPr>
+    </w:lvl>
+    <w:lvl w:ilvl="3">
+      <w:start w:val="1"/>
+      <w:numFmt w:val="bullet"/>
+      <w:lvlText w:val=""/>
+      <w:lvlJc w:val="left"/>
+      <w:pPr>
+        <w:ind w:left="1440" w:hanging="360"/>
+      </w:pPr>
+      <w:rPr>
+        <w:rFonts w:ascii="Symbol" w:hAnsi="Symbol" w:hint="default"/>
+      </w:rPr>
+    </w:lvl>
+    <w:lvl w:ilvl="4">
+      <w:start w:val="1"/>
+      <w:numFmt w:val="bullet"/>
+      <w:lvlText w:val=""/>
+      <w:lvlJc w:val="left"/>
+      <w:pPr>
+        <w:ind w:left="1800" w:hanging="360"/>
+      </w:pPr>
+      <w:rPr>
+        <w:rFonts w:ascii="Symbol" w:hAnsi="Symbol" w:hint="default"/>
+      </w:rPr>
+    </w:lvl>
+    <w:lvl w:ilvl="5">
+      <w:start w:val="1"/>
+      <w:numFmt w:val="bullet"/>
+      <w:lvlText w:val=""/>
+      <w:lvlJc w:val="left"/>
+      <w:pPr>
+        <w:ind w:left="2160" w:hanging="360"/>
+      </w:pPr>
+      <w:rPr>
+        <w:rFonts w:ascii="Symbol" w:hAnsi="Symbol" w:hint="default"/>
+      </w:rPr>
+    </w:lvl>
+    <w:lvl w:ilvl="6">
+      <w:start w:val="1"/>
+      <w:numFmt w:val="bullet"/>
+      <w:lvlText w:val=""/>
+      <w:lvlJc w:val="left"/>
+      <w:pPr>
+        <w:ind w:left="2520" w:hanging="360"/>
+      </w:pPr>
+      <w:rPr>
+        <w:rFonts w:ascii="Symbol" w:hAnsi="Symbol" w:hint="default"/>
+      </w:rPr>
+    </w:lvl>
+    <w:lvl w:ilvl="7">
+      <w:start w:val="1"/>
+      <w:numFmt w:val="bullet"/>
+      <w:lvlText w:val=""/>
+      <w:lvlJc w:val="left"/>
+      <w:pPr>
+        <w:ind w:left="2880" w:hanging="360"/>
+      </w:pPr>
+      <w:rPr>
+        <w:rFonts w:ascii="Symbol" w:hAnsi="Symbol" w:hint="default"/>
+      </w:rPr>
+    </w:lvl>
+    <w:lvl w:ilvl="8">
+      <w:start w:val="1"/>
+      <w:numFmt w:val="bullet"/>
+      <w:lvlText w:val=""/>
+      <w:lvlJc w:val="left"/>
+      <w:pPr>
+        <w:ind w:left="3240" w:hanging="360"/>
+      </w:pPr>
+      <w:rPr>
+        <w:rFonts w:ascii="Symbol" w:hAnsi="Symbol" w:hint="default"/>
+      </w:rPr>
+    </w:lvl>
+  </w:abstractNum>
+  <w:abstractNum w:abstractNumId="1">
+    <w:nsid w:val="777E7DD2"/>
+    <w:multiLevelType w:val="multilevel"/>
+    <w:tmpl w:val="040C001D"/>
+    <w:numStyleLink w:val="BulletList"/>
+  </w:abstractNum>
+  <w:num w:numId="1">
+    <w:abstractNumId w:val="0"/>
+  </w:num>
+  <w:num w:numId="2">
+    <w:abstractNumId w:val="1"/>
+  </w:num>
+</w:numbering>
 </file>
 
 <file path=word/styles.xml><?xml version="1.0" encoding="utf-8"?>
@@ -218,6 +349,27 @@
     <w:semiHidden/>
     <w:unhideWhenUsed/>
   </w:style>
+  <w:style w:type="numbering" w:customStyle="1" w:styleId="BulletList">
+    <w:name w:val="BulletList"/>
+    <w:uiPriority w:val="99"/>
+    <w:rsid w:val="006239E6"/>
+    <w:pPr>
+      <w:numPr>
+        <w:numId w:val="1"/>
+      </w:numPr>
+    </w:pPr>
+  </w:style>
+  <w:style w:type="paragraph" w:styleId="Paragraphedeliste">
+    <w:name w:val="List Paragraph"/>
+    <w:basedOn w:val="Normal"/>
+    <w:uiPriority w:val="34"/>
+    <w:qFormat/>
+    <w:rsid w:val="006239E6"/>
+    <w:pPr>
+      <w:ind w:left="720"/>
+      <w:contextualSpacing/>
+    </w:pPr>
+  </w:style>
 </w:styles>
 </file>
 
@@ -403,6 +555,27 @@
     <w:semiHidden/>
     <w:unhideWhenUsed/>
   </w:style>
+  <w:style w:type="numbering" w:customStyle="1" w:styleId="BulletList">
+    <w:name w:val="BulletList"/>
+    <w:uiPriority w:val="99"/>
+    <w:rsid w:val="006239E6"/>
+    <w:pPr>
+      <w:numPr>
+        <w:numId w:val="1"/>
+      </w:numPr>
+    </w:pPr>
+  </w:style>
+  <w:style w:type="paragraph" w:styleId="Paragraphedeliste">
+    <w:name w:val="List Paragraph"/>
+    <w:basedOn w:val="Normal"/>
+    <w:uiPriority w:val="34"/>
+    <w:qFormat/>
+    <w:rsid w:val="006239E6"/>
+    <w:pPr>
+      <w:ind w:left="720"/>
+      <w:contextualSpacing/>
+    </w:pPr>
+  </w:style>
 </w:styles>
 </file>
 

</xml_diff>

<commit_message>
Add Remove Method Update SetParagraphsOnBookmark to remove empty line before paragraph
</commit_message>
<xml_diff>
--- a/MvvX.Plugins.Open-XML-SDK/MvvX.Plugins.Open-XML-SDK.TestConsole/App_Data/Global.docx
+++ b/MvvX.Plugins.Open-XML-SDK/MvvX.Plugins.Open-XML-SDK.TestConsole/App_Data/Global.docx
@@ -22,14 +22,45 @@
       <w:pPr>
         <w:pStyle w:val="Titre01"/>
       </w:pPr>
-      <w:bookmarkStart w:id="1" w:name="_GoBack"/>
-      <w:bookmarkEnd w:id="1"/>
     </w:p>
     <w:p>
       <w:r>
         <w:t>Annexe : Fin des insertions.</w:t>
       </w:r>
     </w:p>
+    <w:p/>
+    <w:tbl>
+      <w:tblPr>
+        <w:tblStyle w:val="Grilledutableau"/>
+        <w:tblW w:w="0" w:type="auto"/>
+        <w:tblLook w:val="04A0" w:firstRow="1" w:lastRow="0" w:firstColumn="1" w:lastColumn="0" w:noHBand="0" w:noVBand="1"/>
+      </w:tblPr>
+      <w:tblGrid>
+        <w:gridCol w:w="9212"/>
+      </w:tblGrid>
+      <w:tr>
+        <w:tc>
+          <w:tcPr>
+            <w:tcW w:w="9212" w:type="dxa"/>
+          </w:tcPr>
+          <w:p>
+            <w:bookmarkStart w:id="1" w:name="ParagraphInCell"/>
+            <w:bookmarkStart w:id="2" w:name="_GoBack"/>
+            <w:bookmarkEnd w:id="1"/>
+            <w:bookmarkEnd w:id="2"/>
+          </w:p>
+        </w:tc>
+      </w:tr>
+      <w:tr>
+        <w:tc>
+          <w:tcPr>
+            <w:tcW w:w="9212" w:type="dxa"/>
+          </w:tcPr>
+          <w:p/>
+        </w:tc>
+      </w:tr>
+    </w:tbl>
+    <w:p/>
     <w:sectPr>
       <w:pgSz w:w="11906" w:h="16838"/>
       <w:pgMar w:top="1417" w:right="1417" w:bottom="1417" w:left="1417" w:header="708" w:footer="708" w:gutter="0"/>
@@ -337,7 +368,7 @@
     <w:lsdException w:name="Table Web 2" w:semiHidden="1" w:unhideWhenUsed="1"/>
     <w:lsdException w:name="Table Web 3" w:semiHidden="1" w:unhideWhenUsed="1"/>
     <w:lsdException w:name="Balloon Text" w:semiHidden="1" w:unhideWhenUsed="1"/>
-    <w:lsdException w:name="Table Grid" w:semiHidden="1" w:uiPriority="59" w:unhideWhenUsed="1"/>
+    <w:lsdException w:name="Table Grid" w:uiPriority="59"/>
     <w:lsdException w:name="Table Theme" w:semiHidden="1" w:unhideWhenUsed="1"/>
     <w:lsdException w:name="Placeholder Text" w:semiHidden="1"/>
     <w:lsdException w:name="No Spacing" w:uiPriority="1" w:qFormat="1"/>
@@ -623,6 +654,22 @@
       <w:sz w:val="24"/>
     </w:rPr>
   </w:style>
+  <w:style w:type="table" w:styleId="Grilledutableau">
+    <w:name w:val="Table Grid"/>
+    <w:basedOn w:val="TableauNormal"/>
+    <w:uiPriority w:val="59"/>
+    <w:rsid w:val="000B3C75"/>
+    <w:tblPr>
+      <w:tblBorders>
+        <w:top w:val="single" w:sz="4" w:space="0" w:color="auto"/>
+        <w:left w:val="single" w:sz="4" w:space="0" w:color="auto"/>
+        <w:bottom w:val="single" w:sz="4" w:space="0" w:color="auto"/>
+        <w:right w:val="single" w:sz="4" w:space="0" w:color="auto"/>
+        <w:insideH w:val="single" w:sz="4" w:space="0" w:color="auto"/>
+        <w:insideV w:val="single" w:sz="4" w:space="0" w:color="auto"/>
+      </w:tblBorders>
+    </w:tblPr>
+  </w:style>
 </w:styles>
 </file>
 

</xml_diff>

<commit_message>
Fix crash is set empty list on SetParagraphsOnBookmark
</commit_message>
<xml_diff>
--- a/MvvX.Plugins.Open-XML-SDK/MvvX.Plugins.Open-XML-SDK.TestConsole/App_Data/Global.docx
+++ b/MvvX.Plugins.Open-XML-SDK/MvvX.Plugins.Open-XML-SDK.TestConsole/App_Data/Global.docx
@@ -45,9 +45,7 @@
           </w:tcPr>
           <w:p>
             <w:bookmarkStart w:id="1" w:name="ParagraphInCell"/>
-            <w:bookmarkStart w:id="2" w:name="_GoBack"/>
             <w:bookmarkEnd w:id="1"/>
-            <w:bookmarkEnd w:id="2"/>
           </w:p>
         </w:tc>
       </w:tr>
@@ -56,11 +54,17 @@
           <w:tcPr>
             <w:tcW w:w="9212" w:type="dxa"/>
           </w:tcPr>
-          <w:p/>
+          <w:p>
+            <w:bookmarkStart w:id="2" w:name="ParagraphInCell2"/>
+            <w:bookmarkEnd w:id="2"/>
+          </w:p>
         </w:tc>
       </w:tr>
     </w:tbl>
-    <w:p/>
+    <w:p>
+      <w:bookmarkStart w:id="3" w:name="_GoBack"/>
+      <w:bookmarkEnd w:id="3"/>
+    </w:p>
     <w:sectPr>
       <w:pgSz w:w="11906" w:h="16838"/>
       <w:pgMar w:top="1417" w:right="1417" w:bottom="1417" w:left="1417" w:header="708" w:footer="708" w:gutter="0"/>

</xml_diff>

<commit_message>
Fix vertical alignment (#19)
* Fix Vertical Alignment for list of Paragraph in cell
</commit_message>
<xml_diff>
--- a/MvvX.Plugins.Open-XML-SDK/MvvX.Plugins.Open-XML-SDK.TestConsole/App_Data/Global.docx
+++ b/MvvX.Plugins.Open-XML-SDK/MvvX.Plugins.Open-XML-SDK.TestConsole/App_Data/Global.docx
@@ -29,6 +29,13 @@
       </w:r>
     </w:p>
     <w:p/>
+    <w:p>
+      <w:bookmarkStart w:id="1" w:name="Table"/>
+      <w:bookmarkStart w:id="2" w:name="_GoBack"/>
+      <w:bookmarkEnd w:id="1"/>
+      <w:bookmarkEnd w:id="2"/>
+    </w:p>
+    <w:p/>
     <w:tbl>
       <w:tblPr>
         <w:tblStyle w:val="Grilledutableau"/>
@@ -44,8 +51,8 @@
             <w:tcW w:w="9212" w:type="dxa"/>
           </w:tcPr>
           <w:p>
-            <w:bookmarkStart w:id="1" w:name="ParagraphInCell"/>
-            <w:bookmarkEnd w:id="1"/>
+            <w:bookmarkStart w:id="3" w:name="ParagraphInCell"/>
+            <w:bookmarkEnd w:id="3"/>
           </w:p>
         </w:tc>
       </w:tr>
@@ -55,16 +62,13 @@
             <w:tcW w:w="9212" w:type="dxa"/>
           </w:tcPr>
           <w:p>
-            <w:bookmarkStart w:id="2" w:name="ParagraphInCell2"/>
-            <w:bookmarkEnd w:id="2"/>
+            <w:bookmarkStart w:id="4" w:name="ParagraphInCell2"/>
+            <w:bookmarkEnd w:id="4"/>
           </w:p>
         </w:tc>
       </w:tr>
     </w:tbl>
-    <w:p>
-      <w:bookmarkStart w:id="3" w:name="_GoBack"/>
-      <w:bookmarkEnd w:id="3"/>
-    </w:p>
+    <w:p/>
     <w:sectPr>
       <w:pgSz w:w="11906" w:h="16838"/>
       <w:pgMar w:top="1417" w:right="1417" w:bottom="1417" w:left="1417" w:header="708" w:footer="708" w:gutter="0"/>

</xml_diff>

<commit_message>
Add formated text on bookmark List of text separated by break or space according the boolean
</commit_message>
<xml_diff>
--- a/MvvX.Plugins.Open-XML-SDK/MvvX.Plugins.Open-XML-SDK.TestConsole/App_Data/Global.docx
+++ b/MvvX.Plugins.Open-XML-SDK/MvvX.Plugins.Open-XML-SDK.TestConsole/App_Data/Global.docx
@@ -31,9 +31,7 @@
     <w:p/>
     <w:p>
       <w:bookmarkStart w:id="1" w:name="Table"/>
-      <w:bookmarkStart w:id="2" w:name="_GoBack"/>
       <w:bookmarkEnd w:id="1"/>
-      <w:bookmarkEnd w:id="2"/>
     </w:p>
     <w:p/>
     <w:tbl>
@@ -43,15 +41,25 @@
         <w:tblLook w:val="04A0" w:firstRow="1" w:lastRow="0" w:firstColumn="1" w:lastColumn="0" w:noHBand="0" w:noVBand="1"/>
       </w:tblPr>
       <w:tblGrid>
-        <w:gridCol w:w="9212"/>
+        <w:gridCol w:w="4606"/>
+        <w:gridCol w:w="4606"/>
       </w:tblGrid>
       <w:tr>
         <w:tc>
           <w:tcPr>
-            <w:tcW w:w="9212" w:type="dxa"/>
+            <w:tcW w:w="4606" w:type="dxa"/>
           </w:tcPr>
           <w:p>
-            <w:bookmarkStart w:id="3" w:name="ParagraphInCell"/>
+            <w:bookmarkStart w:id="2" w:name="ParagraphInCell"/>
+            <w:bookmarkEnd w:id="2"/>
+          </w:p>
+        </w:tc>
+        <w:tc>
+          <w:tcPr>
+            <w:tcW w:w="4606" w:type="dxa"/>
+          </w:tcPr>
+          <w:p>
+            <w:bookmarkStart w:id="3" w:name="FormatedText"/>
             <w:bookmarkEnd w:id="3"/>
           </w:p>
         </w:tc>
@@ -59,16 +67,28 @@
       <w:tr>
         <w:tc>
           <w:tcPr>
-            <w:tcW w:w="9212" w:type="dxa"/>
+            <w:tcW w:w="4606" w:type="dxa"/>
           </w:tcPr>
           <w:p>
             <w:bookmarkStart w:id="4" w:name="ParagraphInCell2"/>
             <w:bookmarkEnd w:id="4"/>
           </w:p>
         </w:tc>
+        <w:tc>
+          <w:tcPr>
+            <w:tcW w:w="4606" w:type="dxa"/>
+          </w:tcPr>
+          <w:p>
+            <w:bookmarkStart w:id="5" w:name="UnFormatedText"/>
+            <w:bookmarkEnd w:id="5"/>
+          </w:p>
+        </w:tc>
       </w:tr>
     </w:tbl>
-    <w:p/>
+    <w:p>
+      <w:bookmarkStart w:id="6" w:name="_GoBack"/>
+      <w:bookmarkEnd w:id="6"/>
+    </w:p>
     <w:sectPr>
       <w:pgSz w:w="11906" w:h="16838"/>
       <w:pgMar w:top="1417" w:right="1417" w:bottom="1417" w:left="1417" w:header="708" w:footer="708" w:gutter="0"/>

</xml_diff>

<commit_message>
Add formated text on bookmark (#20)
List of text separated by break or space according the boolean
</commit_message>
<xml_diff>
--- a/MvvX.Plugins.Open-XML-SDK/MvvX.Plugins.Open-XML-SDK.TestConsole/App_Data/Global.docx
+++ b/MvvX.Plugins.Open-XML-SDK/MvvX.Plugins.Open-XML-SDK.TestConsole/App_Data/Global.docx
@@ -31,9 +31,7 @@
     <w:p/>
     <w:p>
       <w:bookmarkStart w:id="1" w:name="Table"/>
-      <w:bookmarkStart w:id="2" w:name="_GoBack"/>
       <w:bookmarkEnd w:id="1"/>
-      <w:bookmarkEnd w:id="2"/>
     </w:p>
     <w:p/>
     <w:tbl>
@@ -43,15 +41,25 @@
         <w:tblLook w:val="04A0" w:firstRow="1" w:lastRow="0" w:firstColumn="1" w:lastColumn="0" w:noHBand="0" w:noVBand="1"/>
       </w:tblPr>
       <w:tblGrid>
-        <w:gridCol w:w="9212"/>
+        <w:gridCol w:w="4606"/>
+        <w:gridCol w:w="4606"/>
       </w:tblGrid>
       <w:tr>
         <w:tc>
           <w:tcPr>
-            <w:tcW w:w="9212" w:type="dxa"/>
+            <w:tcW w:w="4606" w:type="dxa"/>
           </w:tcPr>
           <w:p>
-            <w:bookmarkStart w:id="3" w:name="ParagraphInCell"/>
+            <w:bookmarkStart w:id="2" w:name="ParagraphInCell"/>
+            <w:bookmarkEnd w:id="2"/>
+          </w:p>
+        </w:tc>
+        <w:tc>
+          <w:tcPr>
+            <w:tcW w:w="4606" w:type="dxa"/>
+          </w:tcPr>
+          <w:p>
+            <w:bookmarkStart w:id="3" w:name="FormatedText"/>
             <w:bookmarkEnd w:id="3"/>
           </w:p>
         </w:tc>
@@ -59,16 +67,28 @@
       <w:tr>
         <w:tc>
           <w:tcPr>
-            <w:tcW w:w="9212" w:type="dxa"/>
+            <w:tcW w:w="4606" w:type="dxa"/>
           </w:tcPr>
           <w:p>
             <w:bookmarkStart w:id="4" w:name="ParagraphInCell2"/>
             <w:bookmarkEnd w:id="4"/>
           </w:p>
         </w:tc>
+        <w:tc>
+          <w:tcPr>
+            <w:tcW w:w="4606" w:type="dxa"/>
+          </w:tcPr>
+          <w:p>
+            <w:bookmarkStart w:id="5" w:name="UnFormatedText"/>
+            <w:bookmarkEnd w:id="5"/>
+          </w:p>
+        </w:tc>
       </w:tr>
     </w:tbl>
-    <w:p/>
+    <w:p>
+      <w:bookmarkStart w:id="6" w:name="_GoBack"/>
+      <w:bookmarkEnd w:id="6"/>
+    </w:p>
     <w:sectPr>
       <w:pgSz w:w="11906" w:h="16838"/>
       <w:pgMar w:top="1417" w:right="1417" w:bottom="1417" w:left="1417" w:header="708" w:footer="708" w:gutter="0"/>

</xml_diff>